<commit_message>
Added some more greek notes.
</commit_message>
<xml_diff>
--- a/Επαναληπτικές Σημειώσεις/Έκφραση-Έκθεση, Λογοτεχνία/Εξετάσεις [2024-25] Επανάληψη Έκφραση-Έκθεση.docx
+++ b/Επαναληπτικές Σημειώσεις/Έκφραση-Έκθεση, Λογοτεχνία/Εξετάσεις [2024-25] Επανάληψη Έκφραση-Έκθεση.docx
@@ -15,20 +15,17 @@
           <w:rFonts w:cs="Arial"/>
           <w:lang w:val="el-GR"/>
         </w:rPr>
-        <w:t>Επανάληψη για εξετάσεις 2024-25:</w:t>
-      </w:r>
-      <w:r>
-        <w:rPr>
-          <w:rFonts w:cs="Arial"/>
-          <w:lang w:val="el-GR"/>
-        </w:rPr>
-        <w:t xml:space="preserve"> Έκφραση-Έκθεση</w:t>
+        <w:t>Επανάληψη για εξετάσεις 2024-25: Έκφραση-Έκθεση</w:t>
       </w:r>
     </w:p>
     <w:sdt>
       <w:sdtPr>
         <w:rPr>
-          <w:rFonts w:ascii="Arial" w:hAnsi="Arial" w:cs="Arial"/>
+          <w:rFonts w:ascii="Arial" w:eastAsiaTheme="minorHAnsi" w:hAnsi="Arial" w:cs="Arial"/>
+          <w:color w:val="auto"/>
+          <w:kern w:val="2"/>
+          <w:sz w:val="22"/>
+          <w:szCs w:val="22"/>
           <w:lang w:val="el-GR"/>
         </w:rPr>
         <w:id w:val="1819225648"/>
@@ -39,14 +36,9 @@
       </w:sdtPr>
       <w:sdtEndPr>
         <w:rPr>
-          <w:rFonts w:eastAsiaTheme="minorHAnsi"/>
           <w:b/>
           <w:bCs/>
           <w:noProof/>
-          <w:color w:val="auto"/>
-          <w:kern w:val="2"/>
-          <w:sz w:val="22"/>
-          <w:szCs w:val="22"/>
         </w:rPr>
       </w:sdtEndPr>
       <w:sdtContent>
@@ -1997,21 +1989,7 @@
         <w:rPr>
           <w:lang w:val="el-GR"/>
         </w:rPr>
-        <w:t xml:space="preserve">δυστυχής = </w:t>
-      </w:r>
-      <w:proofErr w:type="spellStart"/>
-      <w:r>
-        <w:rPr>
-          <w:lang w:val="el-GR"/>
-        </w:rPr>
-        <w:t>δυσ</w:t>
-      </w:r>
-      <w:proofErr w:type="spellEnd"/>
-      <w:r>
-        <w:rPr>
-          <w:lang w:val="el-GR"/>
-        </w:rPr>
-        <w:t xml:space="preserve"> + τύχη </w:t>
+        <w:t xml:space="preserve">δυστυχής = δυσ + τύχη </w:t>
       </w:r>
     </w:p>
     <w:p>
@@ -2047,16 +2025,8 @@
         <w:rPr>
           <w:lang w:val="el-GR"/>
         </w:rPr>
-        <w:t>διατροφικός = δια + τροφή + -</w:t>
-      </w:r>
-      <w:proofErr w:type="spellStart"/>
-      <w:r>
-        <w:rPr>
-          <w:lang w:val="el-GR"/>
-        </w:rPr>
-        <w:t>ικός</w:t>
-      </w:r>
-      <w:proofErr w:type="spellEnd"/>
+        <w:t>διατροφικός = δια + τροφή + -ικός</w:t>
+      </w:r>
     </w:p>
     <w:p>
       <w:pPr>
@@ -2209,31 +2179,7 @@
           <w:szCs w:val="28"/>
           <w:lang w:val="el-GR"/>
         </w:rPr>
-        <w:t>Μορφή: Επιστολή</w:t>
-      </w:r>
-      <w:r>
-        <w:rPr>
-          <w:sz w:val="28"/>
-          <w:szCs w:val="28"/>
-          <w:lang w:val="el-GR"/>
-        </w:rPr>
-        <w:t>,</w:t>
-      </w:r>
-      <w:r>
-        <w:rPr>
-          <w:sz w:val="28"/>
-          <w:szCs w:val="28"/>
-          <w:lang w:val="el-GR"/>
-        </w:rPr>
-        <w:t xml:space="preserve"> Ομιλία</w:t>
-      </w:r>
-      <w:r>
-        <w:rPr>
-          <w:sz w:val="28"/>
-          <w:szCs w:val="28"/>
-          <w:lang w:val="el-GR"/>
-        </w:rPr>
-        <w:t xml:space="preserve"> ή Άρθρο</w:t>
+        <w:t>Μορφή: Επιστολή, Ομιλία ή Άρθρο</w:t>
       </w:r>
     </w:p>
     <w:p>
@@ -2321,34 +2267,264 @@
       </w:pPr>
       <w:r>
         <w:rPr>
-          <w:lang w:val="el-GR"/>
-        </w:rPr>
-        <w:t xml:space="preserve">Πρόλογος </w:t>
+          <w:noProof/>
+          <w:lang w:val="el-GR"/>
+        </w:rPr>
+        <mc:AlternateContent>
+          <mc:Choice Requires="wps">
+            <w:drawing>
+              <wp:anchor distT="0" distB="0" distL="114300" distR="114300" simplePos="0" relativeHeight="251659264" behindDoc="0" locked="0" layoutInCell="1" allowOverlap="1" wp14:anchorId="28F05537" wp14:editId="5D432B41">
+                <wp:simplePos x="0" y="0"/>
+                <wp:positionH relativeFrom="column">
+                  <wp:posOffset>3520440</wp:posOffset>
+                </wp:positionH>
+                <wp:positionV relativeFrom="paragraph">
+                  <wp:posOffset>63500</wp:posOffset>
+                </wp:positionV>
+                <wp:extent cx="163830" cy="220980"/>
+                <wp:effectExtent l="0" t="19050" r="26670" b="26670"/>
+                <wp:wrapNone/>
+                <wp:docPr id="1129160335" name="Right Brace 2"/>
+                <wp:cNvGraphicFramePr/>
+                <a:graphic xmlns:a="http://schemas.openxmlformats.org/drawingml/2006/main">
+                  <a:graphicData uri="http://schemas.microsoft.com/office/word/2010/wordprocessingShape">
+                    <wps:wsp>
+                      <wps:cNvSpPr/>
+                      <wps:spPr>
+                        <a:xfrm>
+                          <a:off x="0" y="0"/>
+                          <a:ext cx="163830" cy="220980"/>
+                        </a:xfrm>
+                        <a:prstGeom prst="rightBrace">
+                          <a:avLst>
+                            <a:gd name="adj1" fmla="val 6978"/>
+                            <a:gd name="adj2" fmla="val 50000"/>
+                          </a:avLst>
+                        </a:prstGeom>
+                        <a:ln w="28575"/>
+                      </wps:spPr>
+                      <wps:style>
+                        <a:lnRef idx="1">
+                          <a:schemeClr val="accent1"/>
+                        </a:lnRef>
+                        <a:fillRef idx="0">
+                          <a:schemeClr val="accent1"/>
+                        </a:fillRef>
+                        <a:effectRef idx="0">
+                          <a:schemeClr val="accent1"/>
+                        </a:effectRef>
+                        <a:fontRef idx="minor">
+                          <a:schemeClr val="tx1"/>
+                        </a:fontRef>
+                      </wps:style>
+                      <wps:bodyPr rot="0" spcFirstLastPara="0" vertOverflow="overflow" horzOverflow="overflow" vert="horz" wrap="square" lIns="91440" tIns="45720" rIns="91440" bIns="45720" numCol="1" spcCol="0" rtlCol="0" fromWordArt="0" anchor="ctr" anchorCtr="0" forceAA="0" compatLnSpc="1">
+                        <a:prstTxWarp prst="textNoShape">
+                          <a:avLst/>
+                        </a:prstTxWarp>
+                        <a:noAutofit/>
+                      </wps:bodyPr>
+                    </wps:wsp>
+                  </a:graphicData>
+                </a:graphic>
+                <wp14:sizeRelH relativeFrom="margin">
+                  <wp14:pctWidth>0</wp14:pctWidth>
+                </wp14:sizeRelH>
+                <wp14:sizeRelV relativeFrom="margin">
+                  <wp14:pctHeight>0</wp14:pctHeight>
+                </wp14:sizeRelV>
+              </wp:anchor>
+            </w:drawing>
+          </mc:Choice>
+          <mc:Fallback>
+            <w:pict>
+              <v:shapetype w14:anchorId="479BFBB0" id="_x0000_t88" coordsize="21600,21600" o:spt="88" adj="1800,10800" path="m,qx10800@0l10800@2qy21600@11,10800@3l10800@1qy,21600e" filled="f">
+                <v:formulas>
+                  <v:f eqn="val #0"/>
+                  <v:f eqn="sum 21600 0 #0"/>
+                  <v:f eqn="sum #1 0 #0"/>
+                  <v:f eqn="sum #1 #0 0"/>
+                  <v:f eqn="prod #0 9598 32768"/>
+                  <v:f eqn="sum 21600 0 @4"/>
+                  <v:f eqn="sum 21600 0 #1"/>
+                  <v:f eqn="min #1 @6"/>
+                  <v:f eqn="prod @7 1 2"/>
+                  <v:f eqn="prod #0 2 1"/>
+                  <v:f eqn="sum 21600 0 @9"/>
+                  <v:f eqn="val #1"/>
+                </v:formulas>
+                <v:path arrowok="t" o:connecttype="custom" o:connectlocs="0,0;21600,@11;0,21600" textboxrect="0,@4,7637,@5"/>
+                <v:handles>
+                  <v:h position="center,#0" yrange="0,@8"/>
+                  <v:h position="bottomRight,#1" yrange="@9,@10"/>
+                </v:handles>
+              </v:shapetype>
+              <v:shape id="Right Brace 2" o:spid="_x0000_s1026" type="#_x0000_t88" style="position:absolute;margin-left:277.2pt;margin-top:5pt;width:12.9pt;height:17.4pt;z-index:251659264;visibility:visible;mso-wrap-style:square;mso-width-percent:0;mso-height-percent:0;mso-wrap-distance-left:9pt;mso-wrap-distance-top:0;mso-wrap-distance-right:9pt;mso-wrap-distance-bottom:0;mso-position-horizontal:absolute;mso-position-horizontal-relative:text;mso-position-vertical:absolute;mso-position-vertical-relative:text;mso-width-percent:0;mso-height-percent:0;mso-width-relative:margin;mso-height-relative:margin;v-text-anchor:middle" o:gfxdata="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" adj="1117" strokecolor="#156082 [3204]" strokeweight="2.25pt">
+                <v:stroke joinstyle="miter"/>
+              </v:shape>
+            </w:pict>
+          </mc:Fallback>
+        </mc:AlternateContent>
+      </w:r>
+      <w:r>
+        <w:rPr>
+          <w:noProof/>
+          <w:lang w:val="el-GR"/>
+        </w:rPr>
+        <mc:AlternateContent>
+          <mc:Choice Requires="wps">
+            <w:drawing>
+              <wp:anchor distT="0" distB="0" distL="114300" distR="114300" simplePos="0" relativeHeight="251660288" behindDoc="0" locked="0" layoutInCell="1" allowOverlap="1" wp14:anchorId="01A33868" wp14:editId="52EA1A4B">
+                <wp:simplePos x="0" y="0"/>
+                <wp:positionH relativeFrom="column">
+                  <wp:posOffset>3695700</wp:posOffset>
+                </wp:positionH>
+                <wp:positionV relativeFrom="paragraph">
+                  <wp:posOffset>30480</wp:posOffset>
+                </wp:positionV>
+                <wp:extent cx="1440180" cy="279400"/>
+                <wp:effectExtent l="0" t="0" r="7620" b="6350"/>
+                <wp:wrapNone/>
+                <wp:docPr id="2123535314" name="Text Box 3"/>
+                <wp:cNvGraphicFramePr/>
+                <a:graphic xmlns:a="http://schemas.openxmlformats.org/drawingml/2006/main">
+                  <a:graphicData uri="http://schemas.microsoft.com/office/word/2010/wordprocessingShape">
+                    <wps:wsp>
+                      <wps:cNvSpPr txBox="1"/>
+                      <wps:spPr>
+                        <a:xfrm>
+                          <a:off x="0" y="0"/>
+                          <a:ext cx="1440180" cy="279400"/>
+                        </a:xfrm>
+                        <a:prstGeom prst="rect">
+                          <a:avLst/>
+                        </a:prstGeom>
+                        <a:solidFill>
+                          <a:schemeClr val="lt1"/>
+                        </a:solidFill>
+                        <a:ln w="6350">
+                          <a:noFill/>
+                        </a:ln>
+                      </wps:spPr>
+                      <wps:txbx>
+                        <w:txbxContent>
+                          <w:p>
+                            <w:pPr>
+                              <w:rPr>
+                                <w:lang w:val="el-GR"/>
+                              </w:rPr>
+                            </w:pPr>
+                            <w:r>
+                              <w:rPr>
+                                <w:rFonts w:cs="Arial"/>
+                                <w:lang w:val="el-GR"/>
+                              </w:rPr>
+                              <w:t>≈</w:t>
+                            </w:r>
+                            <w:r>
+                              <w:rPr>
+                                <w:rFonts w:cs="Arial"/>
+                                <w:lang w:val="el-GR"/>
+                              </w:rPr>
+                              <w:t xml:space="preserve"> </w:t>
+                            </w:r>
+                            <w:r>
+                              <w:rPr>
+                                <w:rFonts w:eastAsiaTheme="minorEastAsia"/>
+                                <w:lang w:val="el-GR"/>
+                              </w:rPr>
+                              <w:t>80 Λέξεις</w:t>
+                            </w:r>
+                          </w:p>
+                        </w:txbxContent>
+                      </wps:txbx>
+                      <wps:bodyPr rot="0" spcFirstLastPara="0" vertOverflow="overflow" horzOverflow="overflow" vert="horz" wrap="square" lIns="91440" tIns="45720" rIns="91440" bIns="45720" numCol="1" spcCol="0" rtlCol="0" fromWordArt="0" anchor="ctr" anchorCtr="0" forceAA="0" compatLnSpc="1">
+                        <a:prstTxWarp prst="textNoShape">
+                          <a:avLst/>
+                        </a:prstTxWarp>
+                        <a:noAutofit/>
+                      </wps:bodyPr>
+                    </wps:wsp>
+                  </a:graphicData>
+                </a:graphic>
+                <wp14:sizeRelH relativeFrom="margin">
+                  <wp14:pctWidth>0</wp14:pctWidth>
+                </wp14:sizeRelH>
+                <wp14:sizeRelV relativeFrom="margin">
+                  <wp14:pctHeight>0</wp14:pctHeight>
+                </wp14:sizeRelV>
+              </wp:anchor>
+            </w:drawing>
+          </mc:Choice>
+          <mc:Fallback>
+            <w:pict>
+              <v:shapetype w14:anchorId="01A33868" id="_x0000_t202" coordsize="21600,21600" o:spt="202" path="m,l,21600r21600,l21600,xe">
+                <v:stroke joinstyle="miter"/>
+                <v:path gradientshapeok="t" o:connecttype="rect"/>
+              </v:shapetype>
+              <v:shape id="Text Box 3" o:spid="_x0000_s1026" type="#_x0000_t202" style="position:absolute;left:0;text-align:left;margin-left:291pt;margin-top:2.4pt;width:113.4pt;height:22pt;z-index:251660288;visibility:visible;mso-wrap-style:square;mso-width-percent:0;mso-height-percent:0;mso-wrap-distance-left:9pt;mso-wrap-distance-top:0;mso-wrap-distance-right:9pt;mso-wrap-distance-bottom:0;mso-position-horizontal:absolute;mso-position-horizontal-relative:text;mso-position-vertical:absolute;mso-position-vertical-relative:text;mso-width-percent:0;mso-height-percent:0;mso-width-relative:margin;mso-height-relative:margin;v-text-anchor:middle" o:gfxdata="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" fillcolor="white [3201]" stroked="f" strokeweight=".5pt">
+                <v:textbox>
+                  <w:txbxContent>
+                    <w:p>
+                      <w:pPr>
+                        <w:rPr>
+                          <w:lang w:val="el-GR"/>
+                        </w:rPr>
+                      </w:pPr>
+                      <w:r>
+                        <w:rPr>
+                          <w:rFonts w:cs="Arial"/>
+                          <w:lang w:val="el-GR"/>
+                        </w:rPr>
+                        <w:t>≈</w:t>
+                      </w:r>
+                      <w:r>
+                        <w:rPr>
+                          <w:rFonts w:cs="Arial"/>
+                          <w:lang w:val="el-GR"/>
+                        </w:rPr>
+                        <w:t xml:space="preserve"> </w:t>
+                      </w:r>
+                      <w:r>
+                        <w:rPr>
+                          <w:rFonts w:eastAsiaTheme="minorEastAsia"/>
+                          <w:lang w:val="el-GR"/>
+                        </w:rPr>
+                        <w:t>80 Λέξεις</w:t>
+                      </w:r>
+                    </w:p>
+                  </w:txbxContent>
+                </v:textbox>
+              </v:shape>
+            </w:pict>
+          </mc:Fallback>
+        </mc:AlternateContent>
+      </w:r>
+      <w:r>
+        <w:rPr>
+          <w:lang w:val="el-GR"/>
+        </w:rPr>
+        <w:t>Προσφώνηση (για επιστολή ή ομιλία)</w:t>
       </w:r>
       <w:r>
         <w:rPr>
           <w:rFonts w:cs="Arial"/>
           <w:lang w:val="el-GR"/>
         </w:rPr>
+        <w:t xml:space="preserve"> </w:t>
+      </w:r>
+      <w:r>
+        <w:rPr>
+          <w:rFonts w:cs="Arial"/>
+          <w:lang w:val="el-GR"/>
+        </w:rPr>
         <w:t>≈</w:t>
       </w:r>
       <w:r>
         <w:rPr>
-          <w:lang w:val="el-GR"/>
-        </w:rPr>
-        <w:t xml:space="preserve"> </w:t>
-      </w:r>
-      <w:r>
-        <w:rPr>
-          <w:lang w:val="el-GR"/>
-        </w:rPr>
-        <w:t>80</w:t>
-      </w:r>
-      <w:r>
-        <w:rPr>
-          <w:lang w:val="el-GR"/>
-        </w:rPr>
-        <w:t xml:space="preserve"> Λέξεις</w:t>
+          <w:rFonts w:cs="Arial"/>
+          <w:lang w:val="el-GR"/>
+        </w:rPr>
+        <w:t xml:space="preserve"> 30 Λέξεις</w:t>
       </w:r>
     </w:p>
     <w:p>
@@ -2366,7 +2542,13 @@
         <w:rPr>
           <w:lang w:val="el-GR"/>
         </w:rPr>
-        <w:t xml:space="preserve">Μέρος Α </w:t>
+        <w:t>Πρόλογος</w:t>
+      </w:r>
+      <w:r>
+        <w:rPr>
+          <w:lang w:val="el-GR"/>
+        </w:rPr>
+        <w:t xml:space="preserve"> </w:t>
       </w:r>
       <w:r>
         <w:rPr>
@@ -2377,33 +2559,31 @@
       </w:r>
       <w:r>
         <w:rPr>
-          <w:lang w:val="el-GR"/>
-        </w:rPr>
-        <w:t xml:space="preserve"> </w:t>
-      </w:r>
-      <w:r>
-        <w:rPr>
-          <w:lang w:val="el-GR"/>
-        </w:rPr>
-        <w:t>40</w:t>
-      </w:r>
-      <w:r>
-        <w:rPr>
-          <w:lang w:val="el-GR"/>
-        </w:rPr>
-        <w:t xml:space="preserve"> + </w:t>
-      </w:r>
-      <w:r>
-        <w:rPr>
-          <w:lang w:val="el-GR"/>
-        </w:rPr>
-        <w:t>40</w:t>
-      </w:r>
-      <w:r>
-        <w:rPr>
-          <w:lang w:val="el-GR"/>
-        </w:rPr>
-        <w:t xml:space="preserve"> Λέξεις</w:t>
+          <w:rFonts w:cs="Arial"/>
+          <w:lang w:val="el-GR"/>
+        </w:rPr>
+        <w:t xml:space="preserve"> 50 Λέξεις</w:t>
+      </w:r>
+      <w:r>
+        <w:rPr>
+          <w:rFonts w:cs="Arial"/>
+          <w:lang w:val="el-GR"/>
+        </w:rPr>
+        <w:t xml:space="preserve"> (για άρθρο </w:t>
+      </w:r>
+      <w:r>
+        <w:rPr>
+          <w:rFonts w:cs="Arial"/>
+          <w:lang w:val="el-GR"/>
+        </w:rPr>
+        <w:t>≈</w:t>
+      </w:r>
+      <w:r>
+        <w:rPr>
+          <w:rFonts w:cs="Arial"/>
+          <w:lang w:val="el-GR"/>
+        </w:rPr>
+        <w:t xml:space="preserve"> 80 Λέξεις)</w:t>
       </w:r>
     </w:p>
     <w:p>
@@ -2421,7 +2601,7 @@
         <w:rPr>
           <w:lang w:val="el-GR"/>
         </w:rPr>
-        <w:t xml:space="preserve">Μέρος Β </w:t>
+        <w:t xml:space="preserve">Μέρος Α </w:t>
       </w:r>
       <w:r>
         <w:rPr>
@@ -2476,6 +2656,61 @@
         <w:rPr>
           <w:lang w:val="el-GR"/>
         </w:rPr>
+        <w:t xml:space="preserve">Μέρος Β </w:t>
+      </w:r>
+      <w:r>
+        <w:rPr>
+          <w:rFonts w:cs="Arial"/>
+          <w:lang w:val="el-GR"/>
+        </w:rPr>
+        <w:t>≈</w:t>
+      </w:r>
+      <w:r>
+        <w:rPr>
+          <w:lang w:val="el-GR"/>
+        </w:rPr>
+        <w:t xml:space="preserve"> </w:t>
+      </w:r>
+      <w:r>
+        <w:rPr>
+          <w:lang w:val="el-GR"/>
+        </w:rPr>
+        <w:t>40</w:t>
+      </w:r>
+      <w:r>
+        <w:rPr>
+          <w:lang w:val="el-GR"/>
+        </w:rPr>
+        <w:t xml:space="preserve"> + </w:t>
+      </w:r>
+      <w:r>
+        <w:rPr>
+          <w:lang w:val="el-GR"/>
+        </w:rPr>
+        <w:t>40</w:t>
+      </w:r>
+      <w:r>
+        <w:rPr>
+          <w:lang w:val="el-GR"/>
+        </w:rPr>
+        <w:t xml:space="preserve"> Λέξεις</w:t>
+      </w:r>
+    </w:p>
+    <w:p>
+      <w:pPr>
+        <w:pStyle w:val="ListParagraph"/>
+        <w:numPr>
+          <w:ilvl w:val="0"/>
+          <w:numId w:val="3"/>
+        </w:numPr>
+        <w:rPr>
+          <w:lang w:val="el-GR"/>
+        </w:rPr>
+      </w:pPr>
+      <w:r>
+        <w:rPr>
+          <w:lang w:val="el-GR"/>
+        </w:rPr>
         <w:t xml:space="preserve">Επίλογος </w:t>
       </w:r>
       <w:r>
@@ -2894,48 +3129,383 @@
           <w:iCs/>
           <w:lang w:val="el-GR"/>
         </w:rPr>
-        <w:t>Μ</w:t>
-      </w:r>
-      <w:r>
+        <w:t>Μπορείτε να βρείτε λεπτομέρειες για την δομή της Επιστολής, Ομιλίας και Άρθρου στο φυλλάδιο με τίτλο «Άρθρο».</w:t>
+      </w:r>
+    </w:p>
+    <w:p>
+      <w:pPr>
         <w:rPr>
           <w:i/>
           <w:iCs/>
           <w:lang w:val="el-GR"/>
         </w:rPr>
-        <w:t>πορείτε να βρείτε λεπτομέρειες για την δομή της Επιστολής</w:t>
-      </w:r>
+      </w:pPr>
       <w:r>
         <w:rPr>
           <w:i/>
           <w:iCs/>
           <w:lang w:val="el-GR"/>
         </w:rPr>
-        <w:t>,</w:t>
-      </w:r>
-      <w:r>
-        <w:rPr>
-          <w:i/>
-          <w:iCs/>
-          <w:lang w:val="el-GR"/>
-        </w:rPr>
-        <w:t xml:space="preserve"> Ομιλίας </w:t>
-      </w:r>
-      <w:r>
-        <w:rPr>
-          <w:i/>
-          <w:iCs/>
-          <w:lang w:val="el-GR"/>
-        </w:rPr>
-        <w:t xml:space="preserve">και Άρθρου </w:t>
-      </w:r>
-      <w:r>
-        <w:rPr>
-          <w:i/>
-          <w:iCs/>
-          <w:lang w:val="el-GR"/>
-        </w:rPr>
-        <w:t>στο φυλλάδιο με τίτλο «Άρθρο».</w:t>
-      </w:r>
+        <w:br w:type="page"/>
+      </w:r>
+    </w:p>
+    <w:p>
+      <w:pPr>
+        <w:pStyle w:val="Heading2"/>
+        <w:rPr>
+          <w:lang w:val="el-GR"/>
+        </w:rPr>
+      </w:pPr>
+      <w:r>
+        <w:rPr>
+          <w:lang w:val="el-GR"/>
+        </w:rPr>
+        <w:lastRenderedPageBreak/>
+        <w:t>Προετοιμασία περιεχομένου Έκθεσης:</w:t>
+      </w:r>
+    </w:p>
+    <w:p>
+      <w:pPr>
+        <w:rPr>
+          <w:lang w:val="el-GR"/>
+        </w:rPr>
+      </w:pPr>
+      <w:r>
+        <w:rPr>
+          <w:lang w:val="el-GR"/>
+        </w:rPr>
+        <w:t>Η άσκηση της έκθεσης είναι πολύ πιθανόν να ζητήσει τα εξής:</w:t>
+      </w:r>
+    </w:p>
+    <w:p>
+      <w:pPr>
+        <w:pStyle w:val="ListParagraph"/>
+        <w:numPr>
+          <w:ilvl w:val="0"/>
+          <w:numId w:val="13"/>
+        </w:numPr>
+        <w:rPr>
+          <w:lang w:val="el-GR"/>
+        </w:rPr>
+      </w:pPr>
+      <w:r>
+        <w:rPr>
+          <w:lang w:val="el-GR"/>
+        </w:rPr>
+        <w:t>Αίτια</w:t>
+      </w:r>
+      <w:r>
+        <w:rPr>
+          <w:lang w:val="el-GR"/>
+        </w:rPr>
+        <w:t xml:space="preserve"> προβλήματος</w:t>
+      </w:r>
+    </w:p>
+    <w:p>
+      <w:pPr>
+        <w:pStyle w:val="ListParagraph"/>
+        <w:numPr>
+          <w:ilvl w:val="0"/>
+          <w:numId w:val="13"/>
+        </w:numPr>
+        <w:rPr>
+          <w:lang w:val="el-GR"/>
+        </w:rPr>
+      </w:pPr>
+      <w:r>
+        <w:rPr>
+          <w:lang w:val="el-GR"/>
+        </w:rPr>
+        <w:t>Συνέπειες</w:t>
+      </w:r>
+      <w:r>
+        <w:rPr>
+          <w:lang w:val="el-GR"/>
+        </w:rPr>
+        <w:t xml:space="preserve"> προβλήματος</w:t>
+      </w:r>
+    </w:p>
+    <w:p>
+      <w:pPr>
+        <w:pStyle w:val="ListParagraph"/>
+        <w:numPr>
+          <w:ilvl w:val="0"/>
+          <w:numId w:val="13"/>
+        </w:numPr>
+        <w:rPr>
+          <w:lang w:val="el-GR"/>
+        </w:rPr>
+      </w:pPr>
+      <w:r>
+        <w:rPr>
+          <w:lang w:val="el-GR"/>
+        </w:rPr>
+        <w:t xml:space="preserve">Τρόποι αντιμετώπισης </w:t>
+      </w:r>
+      <w:bookmarkStart w:id="13" w:name="_Hlk198025581"/>
+      <w:r>
+        <w:rPr>
+          <w:lang w:val="el-GR"/>
+        </w:rPr>
+        <w:t>προβλήματος</w:t>
+      </w:r>
+      <w:bookmarkEnd w:id="13"/>
+    </w:p>
+    <w:p>
+      <w:pPr>
+        <w:rPr>
+          <w:lang w:val="el-GR"/>
+        </w:rPr>
+      </w:pPr>
+      <w:r>
+        <w:rPr>
+          <w:lang w:val="el-GR"/>
+        </w:rPr>
+        <w:t>Ασχέτως του είδους τις εκθέσεως, πρέπει η δομή της εκθέσεως να είναι ως εξής:</w:t>
+      </w:r>
+    </w:p>
+    <w:p>
+      <w:pPr>
+        <w:pStyle w:val="ListParagraph"/>
+        <w:numPr>
+          <w:ilvl w:val="0"/>
+          <w:numId w:val="14"/>
+        </w:numPr>
+        <w:rPr>
+          <w:lang w:val="el-GR"/>
+        </w:rPr>
+      </w:pPr>
+      <w:r>
+        <w:rPr>
+          <w:lang w:val="el-GR"/>
+        </w:rPr>
+        <w:t>Στον πρόλογο, θα πούμε για ποιο θέμα θα μιλήσουμε και τί θα αναλύσουμε σ’ αυτό το θέμα (αίτια, συνέπειες, τρόποι αντιμετώπισης).</w:t>
+      </w:r>
+    </w:p>
+    <w:p>
+      <w:pPr>
+        <w:pStyle w:val="ListParagraph"/>
+        <w:rPr>
+          <w:lang w:val="el-GR"/>
+        </w:rPr>
+      </w:pPr>
+    </w:p>
+    <w:p>
+      <w:pPr>
+        <w:pStyle w:val="ListParagraph"/>
+        <w:numPr>
+          <w:ilvl w:val="0"/>
+          <w:numId w:val="14"/>
+        </w:numPr>
+        <w:rPr>
+          <w:lang w:val="el-GR"/>
+        </w:rPr>
+      </w:pPr>
+      <w:r>
+        <w:rPr>
+          <w:lang w:val="el-GR"/>
+        </w:rPr>
+        <w:t>Έπειτα, μιλάμε για τα αίτια του προβλήματος.</w:t>
+      </w:r>
+    </w:p>
+    <w:p>
+      <w:pPr>
+        <w:pStyle w:val="ListParagraph"/>
+        <w:rPr>
+          <w:lang w:val="el-GR"/>
+        </w:rPr>
+      </w:pPr>
+    </w:p>
+    <w:p>
+      <w:pPr>
+        <w:pStyle w:val="ListParagraph"/>
+        <w:numPr>
+          <w:ilvl w:val="0"/>
+          <w:numId w:val="14"/>
+        </w:numPr>
+        <w:rPr>
+          <w:lang w:val="el-GR"/>
+        </w:rPr>
+      </w:pPr>
+      <w:r>
+        <w:rPr>
+          <w:lang w:val="el-GR"/>
+        </w:rPr>
+        <w:t>Στην συνέχεια μιλάμε για τις συνέπειες του προβλήματος.</w:t>
+      </w:r>
+    </w:p>
+    <w:p>
+      <w:pPr>
+        <w:pStyle w:val="ListParagraph"/>
+        <w:rPr>
+          <w:lang w:val="el-GR"/>
+        </w:rPr>
+      </w:pPr>
+    </w:p>
+    <w:p>
+      <w:pPr>
+        <w:pStyle w:val="ListParagraph"/>
+        <w:numPr>
+          <w:ilvl w:val="0"/>
+          <w:numId w:val="14"/>
+        </w:numPr>
+        <w:rPr>
+          <w:lang w:val="el-GR"/>
+        </w:rPr>
+      </w:pPr>
+      <w:r>
+        <w:rPr>
+          <w:lang w:val="el-GR"/>
+        </w:rPr>
+        <w:t>Μετά</w:t>
+      </w:r>
+      <w:r>
+        <w:rPr>
+          <w:lang w:val="el-GR"/>
+        </w:rPr>
+        <w:t>, μιλάμε για τους τρόπους αντιμετώπισης, οι οποίοι μπορούν να αναλυθούν για κάθε έκθεση ως εξής:</w:t>
+      </w:r>
+      <w:r>
+        <w:rPr>
+          <w:lang w:val="el-GR"/>
+        </w:rPr>
+        <w:br/>
+      </w:r>
+    </w:p>
+    <w:p>
+      <w:pPr>
+        <w:pStyle w:val="ListParagraph"/>
+        <w:numPr>
+          <w:ilvl w:val="2"/>
+          <w:numId w:val="14"/>
+        </w:numPr>
+        <w:rPr>
+          <w:lang w:val="el-GR"/>
+        </w:rPr>
+      </w:pPr>
+      <w:r>
+        <w:rPr>
+          <w:lang w:val="el-GR"/>
+        </w:rPr>
+        <w:t>Τι μπορεί να κάνει το κράτος</w:t>
+      </w:r>
+      <w:r>
+        <w:rPr>
+          <w:lang w:val="el-GR"/>
+        </w:rPr>
+        <w:t>;</w:t>
+      </w:r>
+    </w:p>
+    <w:p>
+      <w:pPr>
+        <w:pStyle w:val="ListParagraph"/>
+        <w:numPr>
+          <w:ilvl w:val="2"/>
+          <w:numId w:val="14"/>
+        </w:numPr>
+        <w:rPr>
+          <w:lang w:val="el-GR"/>
+        </w:rPr>
+      </w:pPr>
+      <w:r>
+        <w:rPr>
+          <w:lang w:val="el-GR"/>
+        </w:rPr>
+        <w:t xml:space="preserve">Τι μπορεί να κάνει το </w:t>
+      </w:r>
+      <w:r>
+        <w:rPr>
+          <w:lang w:val="el-GR"/>
+        </w:rPr>
+        <w:t>σχολείο</w:t>
+      </w:r>
+      <w:r>
+        <w:rPr>
+          <w:lang w:val="el-GR"/>
+        </w:rPr>
+        <w:t>;</w:t>
+      </w:r>
+    </w:p>
+    <w:p>
+      <w:pPr>
+        <w:pStyle w:val="ListParagraph"/>
+        <w:numPr>
+          <w:ilvl w:val="2"/>
+          <w:numId w:val="14"/>
+        </w:numPr>
+        <w:rPr>
+          <w:lang w:val="el-GR"/>
+        </w:rPr>
+      </w:pPr>
+      <w:r>
+        <w:rPr>
+          <w:lang w:val="el-GR"/>
+        </w:rPr>
+        <w:t>Τι μπορούν να κάνουν τα ΜΜΕ</w:t>
+      </w:r>
+      <w:r>
+        <w:rPr>
+          <w:lang w:val="el-GR"/>
+        </w:rPr>
+        <w:t>;</w:t>
+      </w:r>
+    </w:p>
+    <w:p>
+      <w:pPr>
+        <w:pStyle w:val="ListParagraph"/>
+        <w:numPr>
+          <w:ilvl w:val="2"/>
+          <w:numId w:val="14"/>
+        </w:numPr>
+        <w:rPr>
+          <w:lang w:val="el-GR"/>
+        </w:rPr>
+      </w:pPr>
+      <w:r>
+        <w:rPr>
+          <w:lang w:val="el-GR"/>
+        </w:rPr>
+        <w:t>Τι μπορεί να κάνει το άτομο</w:t>
+      </w:r>
+      <w:r>
+        <w:rPr>
+          <w:lang w:val="el-GR"/>
+        </w:rPr>
+        <w:t>;</w:t>
+      </w:r>
+    </w:p>
+    <w:p>
+      <w:pPr>
+        <w:pStyle w:val="ListParagraph"/>
+        <w:rPr>
+          <w:lang w:val="el-GR"/>
+        </w:rPr>
+      </w:pPr>
+    </w:p>
+    <w:p>
+      <w:pPr>
+        <w:pStyle w:val="ListParagraph"/>
+        <w:numPr>
+          <w:ilvl w:val="0"/>
+          <w:numId w:val="14"/>
+        </w:numPr>
+        <w:rPr>
+          <w:lang w:val="el-GR"/>
+        </w:rPr>
+      </w:pPr>
+      <w:r>
+        <w:rPr>
+          <w:lang w:val="el-GR"/>
+        </w:rPr>
+        <w:t>Τέλος, βγάζουμε ένα συμπέρασμα και κάνουμε μία υπογραφή, εκφράζουμε μία ευχή, ή τελειώνουμε ανάλογα με το είδος της εκθέσεως.</w:t>
+      </w:r>
+    </w:p>
+    <w:p>
+      <w:pPr>
+        <w:rPr>
+          <w:lang w:val="el-GR"/>
+        </w:rPr>
+      </w:pPr>
     </w:p>
     <w:sectPr>
       <w:pgSz w:w="12240" w:h="15840"/>
@@ -3687,6 +4257,119 @@
     </w:lvl>
   </w:abstractNum>
   <w:abstractNum w:abstractNumId="7" w15:restartNumberingAfterBreak="0">
+    <w:nsid w:val="36F93D88"/>
+    <w:multiLevelType w:val="hybridMultilevel"/>
+    <w:tmpl w:val="9A068378"/>
+    <w:lvl w:ilvl="0" w:tplc="08090001">
+      <w:start w:val="1"/>
+      <w:numFmt w:val="bullet"/>
+      <w:lvlText w:val=""/>
+      <w:lvlJc w:val="left"/>
+      <w:pPr>
+        <w:ind w:left="720" w:hanging="360"/>
+      </w:pPr>
+      <w:rPr>
+        <w:rFonts w:ascii="Symbol" w:hAnsi="Symbol" w:hint="default"/>
+      </w:rPr>
+    </w:lvl>
+    <w:lvl w:ilvl="1" w:tplc="08090003" w:tentative="1">
+      <w:start w:val="1"/>
+      <w:numFmt w:val="bullet"/>
+      <w:lvlText w:val="o"/>
+      <w:lvlJc w:val="left"/>
+      <w:pPr>
+        <w:ind w:left="1440" w:hanging="360"/>
+      </w:pPr>
+      <w:rPr>
+        <w:rFonts w:ascii="Courier New" w:hAnsi="Courier New" w:cs="Courier New" w:hint="default"/>
+      </w:rPr>
+    </w:lvl>
+    <w:lvl w:ilvl="2" w:tplc="08090005" w:tentative="1">
+      <w:start w:val="1"/>
+      <w:numFmt w:val="bullet"/>
+      <w:lvlText w:val=""/>
+      <w:lvlJc w:val="left"/>
+      <w:pPr>
+        <w:ind w:left="2160" w:hanging="360"/>
+      </w:pPr>
+      <w:rPr>
+        <w:rFonts w:ascii="Wingdings" w:hAnsi="Wingdings" w:hint="default"/>
+      </w:rPr>
+    </w:lvl>
+    <w:lvl w:ilvl="3" w:tplc="08090001" w:tentative="1">
+      <w:start w:val="1"/>
+      <w:numFmt w:val="bullet"/>
+      <w:lvlText w:val=""/>
+      <w:lvlJc w:val="left"/>
+      <w:pPr>
+        <w:ind w:left="2880" w:hanging="360"/>
+      </w:pPr>
+      <w:rPr>
+        <w:rFonts w:ascii="Symbol" w:hAnsi="Symbol" w:hint="default"/>
+      </w:rPr>
+    </w:lvl>
+    <w:lvl w:ilvl="4" w:tplc="08090003" w:tentative="1">
+      <w:start w:val="1"/>
+      <w:numFmt w:val="bullet"/>
+      <w:lvlText w:val="o"/>
+      <w:lvlJc w:val="left"/>
+      <w:pPr>
+        <w:ind w:left="3600" w:hanging="360"/>
+      </w:pPr>
+      <w:rPr>
+        <w:rFonts w:ascii="Courier New" w:hAnsi="Courier New" w:cs="Courier New" w:hint="default"/>
+      </w:rPr>
+    </w:lvl>
+    <w:lvl w:ilvl="5" w:tplc="08090005" w:tentative="1">
+      <w:start w:val="1"/>
+      <w:numFmt w:val="bullet"/>
+      <w:lvlText w:val=""/>
+      <w:lvlJc w:val="left"/>
+      <w:pPr>
+        <w:ind w:left="4320" w:hanging="360"/>
+      </w:pPr>
+      <w:rPr>
+        <w:rFonts w:ascii="Wingdings" w:hAnsi="Wingdings" w:hint="default"/>
+      </w:rPr>
+    </w:lvl>
+    <w:lvl w:ilvl="6" w:tplc="08090001" w:tentative="1">
+      <w:start w:val="1"/>
+      <w:numFmt w:val="bullet"/>
+      <w:lvlText w:val=""/>
+      <w:lvlJc w:val="left"/>
+      <w:pPr>
+        <w:ind w:left="5040" w:hanging="360"/>
+      </w:pPr>
+      <w:rPr>
+        <w:rFonts w:ascii="Symbol" w:hAnsi="Symbol" w:hint="default"/>
+      </w:rPr>
+    </w:lvl>
+    <w:lvl w:ilvl="7" w:tplc="08090003" w:tentative="1">
+      <w:start w:val="1"/>
+      <w:numFmt w:val="bullet"/>
+      <w:lvlText w:val="o"/>
+      <w:lvlJc w:val="left"/>
+      <w:pPr>
+        <w:ind w:left="5760" w:hanging="360"/>
+      </w:pPr>
+      <w:rPr>
+        <w:rFonts w:ascii="Courier New" w:hAnsi="Courier New" w:cs="Courier New" w:hint="default"/>
+      </w:rPr>
+    </w:lvl>
+    <w:lvl w:ilvl="8" w:tplc="08090005" w:tentative="1">
+      <w:start w:val="1"/>
+      <w:numFmt w:val="bullet"/>
+      <w:lvlText w:val=""/>
+      <w:lvlJc w:val="left"/>
+      <w:pPr>
+        <w:ind w:left="6480" w:hanging="360"/>
+      </w:pPr>
+      <w:rPr>
+        <w:rFonts w:ascii="Wingdings" w:hAnsi="Wingdings" w:hint="default"/>
+      </w:rPr>
+    </w:lvl>
+  </w:abstractNum>
+  <w:abstractNum w:abstractNumId="8" w15:restartNumberingAfterBreak="0">
     <w:nsid w:val="3D6E6958"/>
     <w:multiLevelType w:val="hybridMultilevel"/>
     <w:tmpl w:val="58BA45C6"/>
@@ -3799,7 +4482,93 @@
       </w:rPr>
     </w:lvl>
   </w:abstractNum>
-  <w:abstractNum w:abstractNumId="8" w15:restartNumberingAfterBreak="0">
+  <w:abstractNum w:abstractNumId="9" w15:restartNumberingAfterBreak="0">
+    <w:nsid w:val="4B5B228E"/>
+    <w:multiLevelType w:val="hybridMultilevel"/>
+    <w:tmpl w:val="04EC42A4"/>
+    <w:lvl w:ilvl="0" w:tplc="0809000F">
+      <w:start w:val="1"/>
+      <w:numFmt w:val="decimal"/>
+      <w:lvlText w:val="%1."/>
+      <w:lvlJc w:val="left"/>
+      <w:pPr>
+        <w:ind w:left="720" w:hanging="360"/>
+      </w:pPr>
+    </w:lvl>
+    <w:lvl w:ilvl="1" w:tplc="0809000F">
+      <w:start w:val="1"/>
+      <w:numFmt w:val="decimal"/>
+      <w:lvlText w:val="%2."/>
+      <w:lvlJc w:val="left"/>
+      <w:pPr>
+        <w:ind w:left="720" w:hanging="360"/>
+      </w:pPr>
+    </w:lvl>
+    <w:lvl w:ilvl="2" w:tplc="0809001B">
+      <w:start w:val="1"/>
+      <w:numFmt w:val="lowerRoman"/>
+      <w:lvlText w:val="%3."/>
+      <w:lvlJc w:val="right"/>
+      <w:pPr>
+        <w:ind w:left="2160" w:hanging="180"/>
+      </w:pPr>
+    </w:lvl>
+    <w:lvl w:ilvl="3" w:tplc="0809000F">
+      <w:start w:val="1"/>
+      <w:numFmt w:val="decimal"/>
+      <w:lvlText w:val="%4."/>
+      <w:lvlJc w:val="left"/>
+      <w:pPr>
+        <w:ind w:left="2880" w:hanging="360"/>
+      </w:pPr>
+    </w:lvl>
+    <w:lvl w:ilvl="4" w:tplc="08090019" w:tentative="1">
+      <w:start w:val="1"/>
+      <w:numFmt w:val="lowerLetter"/>
+      <w:lvlText w:val="%5."/>
+      <w:lvlJc w:val="left"/>
+      <w:pPr>
+        <w:ind w:left="3600" w:hanging="360"/>
+      </w:pPr>
+    </w:lvl>
+    <w:lvl w:ilvl="5" w:tplc="0809001B" w:tentative="1">
+      <w:start w:val="1"/>
+      <w:numFmt w:val="lowerRoman"/>
+      <w:lvlText w:val="%6."/>
+      <w:lvlJc w:val="right"/>
+      <w:pPr>
+        <w:ind w:left="4320" w:hanging="180"/>
+      </w:pPr>
+    </w:lvl>
+    <w:lvl w:ilvl="6" w:tplc="0809000F" w:tentative="1">
+      <w:start w:val="1"/>
+      <w:numFmt w:val="decimal"/>
+      <w:lvlText w:val="%7."/>
+      <w:lvlJc w:val="left"/>
+      <w:pPr>
+        <w:ind w:left="5040" w:hanging="360"/>
+      </w:pPr>
+    </w:lvl>
+    <w:lvl w:ilvl="7" w:tplc="08090019" w:tentative="1">
+      <w:start w:val="1"/>
+      <w:numFmt w:val="lowerLetter"/>
+      <w:lvlText w:val="%8."/>
+      <w:lvlJc w:val="left"/>
+      <w:pPr>
+        <w:ind w:left="5760" w:hanging="360"/>
+      </w:pPr>
+    </w:lvl>
+    <w:lvl w:ilvl="8" w:tplc="0809001B" w:tentative="1">
+      <w:start w:val="1"/>
+      <w:numFmt w:val="lowerRoman"/>
+      <w:lvlText w:val="%9."/>
+      <w:lvlJc w:val="right"/>
+      <w:pPr>
+        <w:ind w:left="6480" w:hanging="180"/>
+      </w:pPr>
+    </w:lvl>
+  </w:abstractNum>
+  <w:abstractNum w:abstractNumId="10" w15:restartNumberingAfterBreak="0">
     <w:nsid w:val="648F1D63"/>
     <w:multiLevelType w:val="hybridMultilevel"/>
     <w:tmpl w:val="104CB446"/>
@@ -3912,7 +4681,7 @@
       </w:rPr>
     </w:lvl>
   </w:abstractNum>
-  <w:abstractNum w:abstractNumId="9" w15:restartNumberingAfterBreak="0">
+  <w:abstractNum w:abstractNumId="11" w15:restartNumberingAfterBreak="0">
     <w:nsid w:val="67545BED"/>
     <w:multiLevelType w:val="hybridMultilevel"/>
     <w:tmpl w:val="705C0CBC"/>
@@ -4025,7 +4794,7 @@
       </w:rPr>
     </w:lvl>
   </w:abstractNum>
-  <w:abstractNum w:abstractNumId="10" w15:restartNumberingAfterBreak="0">
+  <w:abstractNum w:abstractNumId="12" w15:restartNumberingAfterBreak="0">
     <w:nsid w:val="6EEF06A5"/>
     <w:multiLevelType w:val="hybridMultilevel"/>
     <w:tmpl w:val="0E648260"/>
@@ -4138,7 +4907,7 @@
       </w:rPr>
     </w:lvl>
   </w:abstractNum>
-  <w:abstractNum w:abstractNumId="11" w15:restartNumberingAfterBreak="0">
+  <w:abstractNum w:abstractNumId="13" w15:restartNumberingAfterBreak="0">
     <w:nsid w:val="757D0561"/>
     <w:multiLevelType w:val="hybridMultilevel"/>
     <w:tmpl w:val="396EB4E0"/>
@@ -4231,7 +5000,7 @@
     <w:abstractNumId w:val="4"/>
   </w:num>
   <w:num w:numId="3" w16cid:durableId="299922586">
-    <w:abstractNumId w:val="8"/>
+    <w:abstractNumId w:val="10"/>
   </w:num>
   <w:num w:numId="4" w16cid:durableId="2054959100">
     <w:abstractNumId w:val="0"/>
@@ -4240,10 +5009,10 @@
     <w:abstractNumId w:val="6"/>
   </w:num>
   <w:num w:numId="6" w16cid:durableId="1624261735">
-    <w:abstractNumId w:val="11"/>
+    <w:abstractNumId w:val="13"/>
   </w:num>
   <w:num w:numId="7" w16cid:durableId="1090932630">
-    <w:abstractNumId w:val="9"/>
+    <w:abstractNumId w:val="11"/>
   </w:num>
   <w:num w:numId="8" w16cid:durableId="1503736048">
     <w:abstractNumId w:val="5"/>
@@ -4252,13 +5021,19 @@
     <w:abstractNumId w:val="1"/>
   </w:num>
   <w:num w:numId="10" w16cid:durableId="1853833683">
-    <w:abstractNumId w:val="10"/>
+    <w:abstractNumId w:val="12"/>
   </w:num>
   <w:num w:numId="11" w16cid:durableId="876576753">
     <w:abstractNumId w:val="2"/>
   </w:num>
   <w:num w:numId="12" w16cid:durableId="1691026206">
+    <w:abstractNumId w:val="8"/>
+  </w:num>
+  <w:num w:numId="13" w16cid:durableId="1036811196">
     <w:abstractNumId w:val="7"/>
+  </w:num>
+  <w:num w:numId="14" w16cid:durableId="1764762914">
+    <w:abstractNumId w:val="9"/>
   </w:num>
 </w:numbering>
 </file>
@@ -5231,6 +6006,16 @@
       <w:u w:val="single"/>
     </w:rPr>
   </w:style>
+  <w:style w:type="character" w:styleId="PlaceholderText">
+    <w:name w:val="Placeholder Text"/>
+    <w:basedOn w:val="DefaultParagraphFont"/>
+    <w:uiPriority w:val="99"/>
+    <w:semiHidden/>
+    <w:rsid w:val="00960C27"/>
+    <w:rPr>
+      <w:color w:val="666666"/>
+    </w:rPr>
+  </w:style>
 </w:styles>
 </file>
 

</xml_diff>